<commit_message>
Revert "add the background"
This reverts commit 88119a5ee54e554786e66ca9811ad7ef3280ebb1.
</commit_message>
<xml_diff>
--- a/TechPrototype/软件架构文档.docx
+++ b/TechPrototype/软件架构文档.docx
@@ -114,6 +114,248 @@
         </w:rPr>
         <w:t xml:space="preserve"> &lt;1.0&gt;</w:t>
       </w:r>
+    </w:p>
+    <w:p>
+      <w:pPr>
+        <w:pStyle w:val="InfoBlue"/>
+      </w:pPr>
+    </w:p>
+    <w:p>
+      <w:pPr>
+        <w:pStyle w:val="InfoBlue"/>
+      </w:pPr>
+    </w:p>
+    <w:p>
+      <w:pPr>
+        <w:pStyle w:val="InfoBlue"/>
+      </w:pPr>
+      <w:r>
+        <w:t>[</w:t>
+      </w:r>
+      <w:r>
+        <w:rPr>
+          <w:rFonts w:hint="eastAsia"/>
+        </w:rPr>
+        <w:t>注：用方括号</w:t>
+      </w:r>
+      <w:proofErr w:type="gramStart"/>
+      <w:r>
+        <w:rPr>
+          <w:rFonts w:hint="eastAsia"/>
+        </w:rPr>
+        <w:t>括</w:t>
+      </w:r>
+      <w:proofErr w:type="gramEnd"/>
+      <w:r>
+        <w:rPr>
+          <w:rFonts w:hint="eastAsia"/>
+        </w:rPr>
+        <w:t>起来并以蓝色斜体（样式</w:t>
+      </w:r>
+      <w:r>
+        <w:rPr>
+          <w:rFonts w:ascii="Times New Roman"/>
+        </w:rPr>
+        <w:t>=</w:t>
+      </w:r>
+      <w:proofErr w:type="spellStart"/>
+      <w:r>
+        <w:rPr>
+          <w:rFonts w:ascii="Times New Roman"/>
+        </w:rPr>
+        <w:t>InfoBlue</w:t>
+      </w:r>
+      <w:proofErr w:type="spellEnd"/>
+      <w:r>
+        <w:rPr>
+          <w:rFonts w:hint="eastAsia"/>
+        </w:rPr>
+        <w:t>）显示的文本，它们用于向作者提供指导，在发布此文档之前应该将其删除。按此样式输入的段落将被自动设置为普通样式（样式</w:t>
+      </w:r>
+      <w:r>
+        <w:rPr>
+          <w:rFonts w:ascii="Times New Roman"/>
+        </w:rPr>
+        <w:t>=Body Text</w:t>
+      </w:r>
+      <w:r>
+        <w:rPr>
+          <w:rFonts w:hint="eastAsia"/>
+        </w:rPr>
+        <w:t>）。</w:t>
+      </w:r>
+      <w:r>
+        <w:rPr>
+          <w:rFonts w:ascii="Arial" w:hAnsi="Arial"/>
+        </w:rPr>
+        <w:t>]</w:t>
+      </w:r>
+    </w:p>
+    <w:p>
+      <w:pPr>
+        <w:pStyle w:val="InfoBlue"/>
+      </w:pPr>
+      <w:r>
+        <w:rPr>
+          <w:rFonts w:ascii="Times New Roman"/>
+        </w:rPr>
+        <w:t>[</w:t>
+      </w:r>
+      <w:r>
+        <w:rPr>
+          <w:rFonts w:hint="eastAsia"/>
+        </w:rPr>
+        <w:t>要定制</w:t>
+      </w:r>
+      <w:r>
+        <w:rPr>
+          <w:rFonts w:ascii="Times New Roman"/>
+        </w:rPr>
+        <w:t xml:space="preserve"> Microsoft Word </w:t>
+      </w:r>
+      <w:r>
+        <w:rPr>
+          <w:rFonts w:hint="eastAsia"/>
+        </w:rPr>
+        <w:t>中的自动字段（选中时显示灰色背景），请选择</w:t>
+      </w:r>
+      <w:r>
+        <w:rPr>
+          <w:rFonts w:ascii="Times New Roman"/>
+        </w:rPr>
+        <w:t xml:space="preserve"> File&gt;Properties</w:t>
+      </w:r>
+      <w:r>
+        <w:rPr>
+          <w:rFonts w:hint="eastAsia"/>
+        </w:rPr>
+        <w:t>，然后将</w:t>
+      </w:r>
+      <w:r>
+        <w:rPr>
+          <w:rFonts w:ascii="Times New Roman"/>
+        </w:rPr>
+        <w:t xml:space="preserve"> Title</w:t>
+      </w:r>
+      <w:r>
+        <w:rPr>
+          <w:rFonts w:hint="eastAsia"/>
+        </w:rPr>
+        <w:t>、</w:t>
+      </w:r>
+      <w:r>
+        <w:rPr>
+          <w:rFonts w:ascii="Times New Roman"/>
+        </w:rPr>
+        <w:t xml:space="preserve">Subject </w:t>
+      </w:r>
+      <w:r>
+        <w:rPr>
+          <w:rFonts w:hint="eastAsia"/>
+        </w:rPr>
+        <w:t>和</w:t>
+      </w:r>
+      <w:r>
+        <w:rPr>
+          <w:rFonts w:ascii="Times New Roman"/>
+        </w:rPr>
+        <w:t xml:space="preserve"> Company </w:t>
+      </w:r>
+      <w:r>
+        <w:rPr>
+          <w:rFonts w:hint="eastAsia"/>
+        </w:rPr>
+        <w:t>等字段替换为此文档的相应信息。关闭该对话框后，通过选择</w:t>
+      </w:r>
+      <w:r>
+        <w:rPr>
+          <w:rFonts w:ascii="Times New Roman"/>
+        </w:rPr>
+        <w:t xml:space="preserve"> Edit&gt;Select All</w:t>
+      </w:r>
+      <w:r>
+        <w:rPr>
+          <w:rFonts w:hint="eastAsia"/>
+        </w:rPr>
+        <w:t>（或</w:t>
+      </w:r>
+      <w:r>
+        <w:rPr>
+          <w:rFonts w:ascii="Times New Roman"/>
+        </w:rPr>
+        <w:t xml:space="preserve"> Ctrl-A</w:t>
+      </w:r>
+      <w:r>
+        <w:rPr>
+          <w:rFonts w:hint="eastAsia"/>
+        </w:rPr>
+        <w:t>）并按</w:t>
+      </w:r>
+      <w:r>
+        <w:rPr>
+          <w:rFonts w:ascii="Times New Roman"/>
+        </w:rPr>
+        <w:t xml:space="preserve"> F9</w:t>
+      </w:r>
+      <w:r>
+        <w:rPr>
+          <w:rFonts w:hint="eastAsia"/>
+        </w:rPr>
+        <w:t>，或只是在字段上单击并按</w:t>
+      </w:r>
+      <w:r>
+        <w:rPr>
+          <w:rFonts w:ascii="Times New Roman"/>
+        </w:rPr>
+        <w:t xml:space="preserve"> F9</w:t>
+      </w:r>
+      <w:r>
+        <w:rPr>
+          <w:rFonts w:hint="eastAsia"/>
+        </w:rPr>
+        <w:t>，可以在整个文档中更新自动字段。对于页眉和页脚，这一操作必须单独进行。按</w:t>
+      </w:r>
+      <w:r>
+        <w:rPr>
+          <w:rFonts w:ascii="Times New Roman"/>
+        </w:rPr>
+        <w:t xml:space="preserve"> Alt-F9</w:t>
+      </w:r>
+      <w:r>
+        <w:rPr>
+          <w:rFonts w:hint="eastAsia"/>
+        </w:rPr>
+        <w:t>，将在显示字段名称和字段内容之间切换。有关字段处理的详细信息，请参见</w:t>
+      </w:r>
+      <w:r>
+        <w:rPr>
+          <w:rFonts w:ascii="Arial" w:hAnsi="Arial"/>
+        </w:rPr>
+        <w:t xml:space="preserve"> Word </w:t>
+      </w:r>
+      <w:r>
+        <w:rPr>
+          <w:rFonts w:hint="eastAsia"/>
+        </w:rPr>
+        <w:t>帮助。</w:t>
+      </w:r>
+      <w:r>
+        <w:t>]</w:t>
+      </w:r>
+      <w:r>
+        <w:rPr>
+          <w:rFonts w:ascii="Times New Roman"/>
+        </w:rPr>
+        <w:t xml:space="preserve"> </w:t>
+      </w:r>
+    </w:p>
+    <w:p>
+      <w:pPr>
+        <w:pStyle w:val="a4"/>
+        <w:rPr>
+          <w:sz w:val="28"/>
+        </w:rPr>
+      </w:pPr>
     </w:p>
     <w:p>
       <w:pPr>
@@ -315,7 +557,21 @@
               <w:rPr>
                 <w:rFonts w:ascii="Times New Roman"/>
               </w:rPr>
-              <w:t>&lt;x.x&gt;</w:t>
+              <w:t>&lt;</w:t>
+            </w:r>
+            <w:proofErr w:type="spellStart"/>
+            <w:r>
+              <w:rPr>
+                <w:rFonts w:ascii="Times New Roman"/>
+              </w:rPr>
+              <w:t>x.x</w:t>
+            </w:r>
+            <w:proofErr w:type="spellEnd"/>
+            <w:r>
+              <w:rPr>
+                <w:rFonts w:ascii="Times New Roman"/>
+              </w:rPr>
+              <w:t>&gt;</w:t>
             </w:r>
           </w:p>
         </w:tc>
@@ -387,6 +643,9 @@
           <w:p>
             <w:pPr>
               <w:pStyle w:val="Tabletext"/>
+              <w:rPr>
+                <w:rFonts w:hint="eastAsia"/>
+              </w:rPr>
             </w:pPr>
             <w:r>
               <w:rPr>
@@ -403,6 +662,9 @@
           <w:p>
             <w:pPr>
               <w:pStyle w:val="Tabletext"/>
+              <w:rPr>
+                <w:rFonts w:hint="eastAsia"/>
+              </w:rPr>
             </w:pPr>
             <w:r>
               <w:rPr>
@@ -456,6 +718,9 @@
           <w:p>
             <w:pPr>
               <w:pStyle w:val="Tabletext"/>
+              <w:rPr>
+                <w:rFonts w:hint="eastAsia"/>
+              </w:rPr>
             </w:pPr>
             <w:r>
               <w:rPr>
@@ -472,6 +737,9 @@
           <w:p>
             <w:pPr>
               <w:pStyle w:val="Tabletext"/>
+              <w:rPr>
+                <w:rFonts w:hint="eastAsia"/>
+              </w:rPr>
             </w:pPr>
             <w:r>
               <w:rPr>
@@ -488,6 +756,9 @@
           <w:p>
             <w:pPr>
               <w:pStyle w:val="Tabletext"/>
+              <w:rPr>
+                <w:rFonts w:hint="eastAsia"/>
+              </w:rPr>
             </w:pPr>
             <w:r>
               <w:rPr>
@@ -504,6 +775,9 @@
           <w:p>
             <w:pPr>
               <w:pStyle w:val="Tabletext"/>
+              <w:rPr>
+                <w:rFonts w:hint="eastAsia"/>
+              </w:rPr>
             </w:pPr>
             <w:r>
               <w:rPr>
@@ -525,6 +799,9 @@
           <w:p>
             <w:pPr>
               <w:pStyle w:val="Tabletext"/>
+              <w:rPr>
+                <w:rFonts w:hint="eastAsia"/>
+              </w:rPr>
             </w:pPr>
             <w:r>
               <w:rPr>
@@ -541,6 +818,9 @@
           <w:p>
             <w:pPr>
               <w:pStyle w:val="Tabletext"/>
+              <w:rPr>
+                <w:rFonts w:hint="eastAsia"/>
+              </w:rPr>
             </w:pPr>
             <w:r>
               <w:rPr>
@@ -562,7 +842,43 @@
               <w:rPr>
                 <w:rFonts w:hint="eastAsia"/>
               </w:rPr>
-              <w:t>添加object controller</w:t>
+              <w:t>添加</w:t>
+            </w:r>
+            <w:r>
+              <w:rPr>
+                <w:rFonts w:hint="eastAsia"/>
+              </w:rPr>
+              <w:t xml:space="preserve">object </w:t>
+            </w:r>
+            <w:r>
+              <w:rPr>
+                <w:rFonts w:hint="eastAsia"/>
+              </w:rPr>
+              <w:t>co</w:t>
+            </w:r>
+            <w:r>
+              <w:rPr>
+                <w:rFonts w:hint="eastAsia"/>
+              </w:rPr>
+              <w:t>n</w:t>
+            </w:r>
+            <w:r>
+              <w:rPr>
+                <w:rFonts w:hint="eastAsia"/>
+              </w:rPr>
+              <w:t>t</w:t>
+            </w:r>
+            <w:r>
+              <w:rPr>
+                <w:rFonts w:hint="eastAsia"/>
+              </w:rPr>
+              <w:t>r</w:t>
+            </w:r>
+            <w:r>
+              <w:rPr>
+                <w:rFonts w:hint="eastAsia"/>
+              </w:rPr>
+              <w:t>oller</w:t>
             </w:r>
           </w:p>
         </w:tc>
@@ -573,6 +889,9 @@
           <w:p>
             <w:pPr>
               <w:pStyle w:val="Tabletext"/>
+              <w:rPr>
+                <w:rFonts w:hint="eastAsia"/>
+              </w:rPr>
             </w:pPr>
             <w:r>
               <w:rPr>
@@ -594,6 +913,9 @@
           <w:p>
             <w:pPr>
               <w:pStyle w:val="Tabletext"/>
+              <w:rPr>
+                <w:rFonts w:hint="eastAsia"/>
+              </w:rPr>
             </w:pPr>
             <w:r>
               <w:rPr>
@@ -610,12 +932,21 @@
           <w:p>
             <w:pPr>
               <w:pStyle w:val="Tabletext"/>
+              <w:rPr>
+                <w:rFonts w:hint="eastAsia"/>
+              </w:rPr>
             </w:pPr>
             <w:r>
               <w:rPr>
                 <w:rFonts w:hint="eastAsia"/>
               </w:rPr>
-              <w:t>2.4</w:t>
+              <w:t>2.</w:t>
+            </w:r>
+            <w:r>
+              <w:rPr>
+                <w:rFonts w:hint="eastAsia"/>
+              </w:rPr>
+              <w:t>4</w:t>
             </w:r>
           </w:p>
         </w:tc>
@@ -626,12 +957,27 @@
           <w:p>
             <w:pPr>
               <w:pStyle w:val="Tabletext"/>
+              <w:rPr>
+                <w:rFonts w:hint="eastAsia"/>
+              </w:rPr>
             </w:pPr>
             <w:r>
               <w:rPr>
                 <w:rFonts w:hint="eastAsia"/>
               </w:rPr>
-              <w:t>添加remark controller</w:t>
+              <w:t>添加</w:t>
+            </w:r>
+            <w:r>
+              <w:rPr>
+                <w:rFonts w:hint="eastAsia"/>
+              </w:rPr>
+              <w:t xml:space="preserve">remark </w:t>
+            </w:r>
+            <w:r>
+              <w:rPr>
+                <w:rFonts w:hint="eastAsia"/>
+              </w:rPr>
+              <w:t>controller</w:t>
             </w:r>
           </w:p>
         </w:tc>
@@ -642,6 +988,9 @@
           <w:p>
             <w:pPr>
               <w:pStyle w:val="Tabletext"/>
+              <w:rPr>
+                <w:rFonts w:hint="eastAsia"/>
+              </w:rPr>
             </w:pPr>
             <w:r>
               <w:rPr>
@@ -663,6 +1012,9 @@
           <w:p>
             <w:pPr>
               <w:pStyle w:val="Tabletext"/>
+              <w:rPr>
+                <w:rFonts w:hint="eastAsia"/>
+              </w:rPr>
             </w:pPr>
             <w:r>
               <w:rPr>
@@ -679,12 +1031,21 @@
           <w:p>
             <w:pPr>
               <w:pStyle w:val="Tabletext"/>
+              <w:rPr>
+                <w:rFonts w:hint="eastAsia"/>
+              </w:rPr>
             </w:pPr>
             <w:r>
               <w:rPr>
                 <w:rFonts w:hint="eastAsia"/>
               </w:rPr>
-              <w:t>2.5</w:t>
+              <w:t>2.</w:t>
+            </w:r>
+            <w:r>
+              <w:rPr>
+                <w:rFonts w:hint="eastAsia"/>
+              </w:rPr>
+              <w:t>5</w:t>
             </w:r>
           </w:p>
         </w:tc>
@@ -695,12 +1056,27 @@
           <w:p>
             <w:pPr>
               <w:pStyle w:val="Tabletext"/>
+              <w:rPr>
+                <w:rFonts w:hint="eastAsia"/>
+              </w:rPr>
             </w:pPr>
             <w:r>
               <w:rPr>
                 <w:rFonts w:hint="eastAsia"/>
               </w:rPr>
-              <w:t>添加user controller</w:t>
+              <w:t>添加</w:t>
+            </w:r>
+            <w:r>
+              <w:rPr>
+                <w:rFonts w:hint="eastAsia"/>
+              </w:rPr>
+              <w:t xml:space="preserve">user </w:t>
+            </w:r>
+            <w:r>
+              <w:rPr>
+                <w:rFonts w:hint="eastAsia"/>
+              </w:rPr>
+              <w:t>controller</w:t>
             </w:r>
           </w:p>
         </w:tc>
@@ -711,6 +1087,9 @@
           <w:p>
             <w:pPr>
               <w:pStyle w:val="Tabletext"/>
+              <w:rPr>
+                <w:rFonts w:hint="eastAsia"/>
+              </w:rPr>
             </w:pPr>
             <w:r>
               <w:rPr>
@@ -732,6 +1111,9 @@
           <w:p>
             <w:pPr>
               <w:pStyle w:val="Tabletext"/>
+              <w:rPr>
+                <w:rFonts w:hint="eastAsia"/>
+              </w:rPr>
             </w:pPr>
             <w:r>
               <w:rPr>
@@ -748,12 +1130,21 @@
           <w:p>
             <w:pPr>
               <w:pStyle w:val="Tabletext"/>
+              <w:rPr>
+                <w:rFonts w:hint="eastAsia"/>
+              </w:rPr>
             </w:pPr>
             <w:r>
               <w:rPr>
                 <w:rFonts w:hint="eastAsia"/>
               </w:rPr>
-              <w:t>2.6</w:t>
+              <w:t>2.</w:t>
+            </w:r>
+            <w:r>
+              <w:rPr>
+                <w:rFonts w:hint="eastAsia"/>
+              </w:rPr>
+              <w:t>6</w:t>
             </w:r>
           </w:p>
         </w:tc>
@@ -764,12 +1155,27 @@
           <w:p>
             <w:pPr>
               <w:pStyle w:val="Tabletext"/>
+              <w:rPr>
+                <w:rFonts w:hint="eastAsia"/>
+              </w:rPr>
             </w:pPr>
             <w:r>
               <w:rPr>
                 <w:rFonts w:hint="eastAsia"/>
               </w:rPr>
-              <w:t>添加login controller</w:t>
+              <w:t>添加</w:t>
+            </w:r>
+            <w:r>
+              <w:rPr>
+                <w:rFonts w:hint="eastAsia"/>
+              </w:rPr>
+              <w:t xml:space="preserve">login </w:t>
+            </w:r>
+            <w:r>
+              <w:rPr>
+                <w:rFonts w:hint="eastAsia"/>
+              </w:rPr>
+              <w:t>controller</w:t>
             </w:r>
           </w:p>
         </w:tc>
@@ -780,6 +1186,9 @@
           <w:p>
             <w:pPr>
               <w:pStyle w:val="Tabletext"/>
+              <w:rPr>
+                <w:rFonts w:hint="eastAsia"/>
+              </w:rPr>
             </w:pPr>
             <w:r>
               <w:rPr>
@@ -801,6 +1210,9 @@
           <w:p>
             <w:pPr>
               <w:pStyle w:val="Tabletext"/>
+              <w:rPr>
+                <w:rFonts w:hint="eastAsia"/>
+              </w:rPr>
             </w:pPr>
             <w:r>
               <w:rPr>
@@ -817,6 +1229,9 @@
           <w:p>
             <w:pPr>
               <w:pStyle w:val="Tabletext"/>
+              <w:rPr>
+                <w:rFonts w:hint="eastAsia"/>
+              </w:rPr>
             </w:pPr>
             <w:r>
               <w:rPr>
@@ -833,6 +1248,9 @@
           <w:p>
             <w:pPr>
               <w:pStyle w:val="Tabletext"/>
+              <w:rPr>
+                <w:rFonts w:hint="eastAsia"/>
+              </w:rPr>
             </w:pPr>
             <w:r>
               <w:rPr>
@@ -849,6 +1267,9 @@
           <w:p>
             <w:pPr>
               <w:pStyle w:val="Tabletext"/>
+              <w:rPr>
+                <w:rFonts w:hint="eastAsia"/>
+              </w:rPr>
             </w:pPr>
             <w:r>
               <w:rPr>
@@ -860,7 +1281,13 @@
         </w:tc>
       </w:tr>
     </w:tbl>
-    <w:p/>
+    <w:p>
+      <w:pPr>
+        <w:rPr>
+          <w:rFonts w:hint="eastAsia"/>
+        </w:rPr>
+      </w:pPr>
+    </w:p>
     <w:p>
       <w:pPr>
         <w:pStyle w:val="a4"/>
@@ -2151,6 +2578,9 @@
     <w:p>
       <w:pPr>
         <w:ind w:left="720"/>
+        <w:rPr>
+          <w:rFonts w:hint="eastAsia"/>
+        </w:rPr>
       </w:pPr>
       <w:r>
         <w:rPr>
@@ -2162,6 +2592,9 @@
     <w:p>
       <w:pPr>
         <w:ind w:left="720"/>
+        <w:rPr>
+          <w:rFonts w:hint="eastAsia"/>
+        </w:rPr>
       </w:pPr>
       <w:r>
         <w:rPr>
@@ -2173,6 +2606,9 @@
     <w:p>
       <w:pPr>
         <w:ind w:left="720"/>
+        <w:rPr>
+          <w:rFonts w:hint="eastAsia"/>
+        </w:rPr>
       </w:pPr>
       <w:r>
         <w:rPr>
@@ -2184,6 +2620,9 @@
     <w:p>
       <w:pPr>
         <w:ind w:left="720"/>
+        <w:rPr>
+          <w:rFonts w:hint="eastAsia"/>
+        </w:rPr>
       </w:pPr>
       <w:r>
         <w:rPr>
@@ -2227,12 +2666,21 @@
     <w:p>
       <w:pPr>
         <w:ind w:firstLine="720"/>
+        <w:rPr>
+          <w:rFonts w:hint="eastAsia"/>
+        </w:rPr>
       </w:pPr>
       <w:r>
         <w:rPr>
           <w:rFonts w:ascii="Times New Roman" w:hint="eastAsia"/>
         </w:rPr>
-        <w:t>《软件工程：原理与实践》</w:t>
+        <w:t>《</w:t>
+      </w:r>
+      <w:r>
+        <w:rPr>
+          <w:rFonts w:ascii="Times New Roman" w:hint="eastAsia"/>
+        </w:rPr>
+        <w:t>软件工程：原理与实践》</w:t>
       </w:r>
       <w:r>
         <w:rPr>
@@ -2282,6 +2730,9 @@
     <w:p>
       <w:pPr>
         <w:pStyle w:val="2"/>
+        <w:rPr>
+          <w:rFonts w:hint="eastAsia"/>
+        </w:rPr>
       </w:pPr>
       <w:r>
         <w:rPr>
@@ -2291,11 +2742,15 @@
       </w:r>
     </w:p>
     <w:p>
+      <w:pPr>
+        <w:rPr>
+          <w:rFonts w:hint="eastAsia"/>
+        </w:rPr>
+      </w:pPr>
       <w:r>
         <w:rPr>
           <w:rFonts w:ascii="Times New Roman"/>
           <w:i/>
-          <w:noProof/>
           <w:color w:val="0000FF"/>
         </w:rPr>
         <w:drawing>
@@ -2433,6 +2888,11 @@
       </w:r>
     </w:p>
     <w:p>
+      <w:pPr>
+        <w:rPr>
+          <w:rFonts w:hint="eastAsia"/>
+        </w:rPr>
+      </w:pPr>
       <w:r>
         <w:rPr>
           <w:rFonts w:hint="eastAsia"/>
@@ -2443,11 +2903,17 @@
     <w:p>
       <w:pPr>
         <w:ind w:left="720"/>
+        <w:rPr>
+          <w:rFonts w:hint="eastAsia"/>
+        </w:rPr>
       </w:pPr>
     </w:p>
     <w:p>
       <w:pPr>
         <w:pStyle w:val="2"/>
+        <w:rPr>
+          <w:rFonts w:hint="eastAsia"/>
+        </w:rPr>
       </w:pPr>
       <w:r>
         <w:rPr>
@@ -2476,64 +2942,69 @@
           <w:i w:val="0"/>
           <w:color w:val="auto"/>
         </w:rPr>
-        <w:t>react包包含UserPage,</w:t>
-      </w:r>
+        <w:t>react</w:t>
+      </w:r>
+      <w:proofErr w:type="gramStart"/>
       <w:r>
         <w:rPr>
           <w:rFonts w:hint="eastAsia"/>
           <w:i w:val="0"/>
           <w:color w:val="auto"/>
         </w:rPr>
-        <w:t xml:space="preserve"> </w:t>
-      </w:r>
+        <w:t>包</w:t>
+      </w:r>
+      <w:proofErr w:type="gramEnd"/>
       <w:r>
         <w:rPr>
           <w:rFonts w:hint="eastAsia"/>
           <w:i w:val="0"/>
           <w:color w:val="auto"/>
         </w:rPr>
-        <w:t>TopicPage,</w:t>
-      </w:r>
+        <w:t>包含</w:t>
+      </w:r>
+      <w:proofErr w:type="spellStart"/>
       <w:r>
         <w:rPr>
           <w:rFonts w:hint="eastAsia"/>
           <w:i w:val="0"/>
           <w:color w:val="auto"/>
         </w:rPr>
-        <w:t xml:space="preserve"> </w:t>
-      </w:r>
+        <w:t>UserPage</w:t>
+      </w:r>
+      <w:proofErr w:type="spellEnd"/>
       <w:r>
         <w:rPr>
           <w:rFonts w:hint="eastAsia"/>
           <w:i w:val="0"/>
           <w:color w:val="auto"/>
         </w:rPr>
-        <w:t>ObjectPage和RemarkPage，表示为UI界面</w:t>
-      </w:r>
-    </w:p>
-    <w:p>
-      <w:pPr>
-        <w:pStyle w:val="InfoBlue"/>
-        <w:rPr>
+        <w:t>,</w:t>
+      </w:r>
+      <w:r>
+        <w:rPr>
+          <w:rFonts w:hint="eastAsia"/>
           <w:i w:val="0"/>
           <w:color w:val="auto"/>
         </w:rPr>
-      </w:pPr>
+        <w:t xml:space="preserve"> </w:t>
+      </w:r>
+      <w:proofErr w:type="spellStart"/>
       <w:r>
         <w:rPr>
           <w:rFonts w:hint="eastAsia"/>
           <w:i w:val="0"/>
           <w:color w:val="auto"/>
         </w:rPr>
-        <w:t>java</w:t>
-      </w:r>
+        <w:t>TopicPage</w:t>
+      </w:r>
+      <w:proofErr w:type="spellEnd"/>
       <w:r>
         <w:rPr>
           <w:rFonts w:hint="eastAsia"/>
           <w:i w:val="0"/>
           <w:color w:val="auto"/>
         </w:rPr>
-        <w:t xml:space="preserve"> </w:t>
+        <w:t>,</w:t>
       </w:r>
       <w:r>
         <w:rPr>
@@ -2541,45 +3012,50 @@
           <w:i w:val="0"/>
           <w:color w:val="auto"/>
         </w:rPr>
-        <w:t>Bean包包含User,</w:t>
-      </w:r>
+        <w:t xml:space="preserve"> </w:t>
+      </w:r>
+      <w:proofErr w:type="spellStart"/>
       <w:r>
         <w:rPr>
           <w:rFonts w:hint="eastAsia"/>
           <w:i w:val="0"/>
           <w:color w:val="auto"/>
         </w:rPr>
-        <w:t xml:space="preserve"> </w:t>
-      </w:r>
+        <w:t>ObjectPage</w:t>
+      </w:r>
+      <w:proofErr w:type="spellEnd"/>
       <w:r>
         <w:rPr>
           <w:rFonts w:hint="eastAsia"/>
           <w:i w:val="0"/>
           <w:color w:val="auto"/>
         </w:rPr>
-        <w:t>Topic,</w:t>
-      </w:r>
+        <w:t>和</w:t>
+      </w:r>
+      <w:proofErr w:type="spellStart"/>
       <w:r>
         <w:rPr>
           <w:rFonts w:hint="eastAsia"/>
           <w:i w:val="0"/>
           <w:color w:val="auto"/>
         </w:rPr>
-        <w:t xml:space="preserve"> </w:t>
-      </w:r>
+        <w:t>RemarkPage</w:t>
+      </w:r>
+      <w:proofErr w:type="spellEnd"/>
       <w:r>
         <w:rPr>
           <w:rFonts w:hint="eastAsia"/>
           <w:i w:val="0"/>
           <w:color w:val="auto"/>
         </w:rPr>
-        <w:t>Object和Remark，表示为MVC架构的Modal层</w:t>
+        <w:t>，表示为UI界面</w:t>
       </w:r>
     </w:p>
     <w:p>
       <w:pPr>
         <w:pStyle w:val="InfoBlue"/>
         <w:rPr>
+          <w:rFonts w:hint="eastAsia"/>
           <w:i w:val="0"/>
           <w:color w:val="auto"/>
         </w:rPr>
@@ -2590,7 +3066,7 @@
           <w:i w:val="0"/>
           <w:color w:val="auto"/>
         </w:rPr>
-        <w:t>view</w:t>
+        <w:t>java</w:t>
       </w:r>
       <w:r>
         <w:rPr>
@@ -2606,23 +3082,25 @@
           <w:i w:val="0"/>
           <w:color w:val="auto"/>
         </w:rPr>
-        <w:t>包包含User,</w:t>
-      </w:r>
+        <w:t>Bean</w:t>
+      </w:r>
+      <w:proofErr w:type="gramStart"/>
       <w:r>
         <w:rPr>
           <w:rFonts w:hint="eastAsia"/>
           <w:i w:val="0"/>
           <w:color w:val="auto"/>
         </w:rPr>
-        <w:t xml:space="preserve"> </w:t>
-      </w:r>
+        <w:t>包</w:t>
+      </w:r>
+      <w:proofErr w:type="gramEnd"/>
       <w:r>
         <w:rPr>
           <w:rFonts w:hint="eastAsia"/>
           <w:i w:val="0"/>
           <w:color w:val="auto"/>
         </w:rPr>
-        <w:t>Topic,</w:t>
+        <w:t>包含User,</w:t>
       </w:r>
       <w:r>
         <w:rPr>
@@ -2638,7 +3116,7 @@
           <w:i w:val="0"/>
           <w:color w:val="auto"/>
         </w:rPr>
-        <w:t>Object和Remark，</w:t>
+        <w:t>Topic,</w:t>
       </w:r>
       <w:r>
         <w:rPr>
@@ -2646,24 +3124,23 @@
           <w:i w:val="0"/>
           <w:color w:val="auto"/>
         </w:rPr>
-        <w:t>表示为MVC架构的view层</w:t>
-      </w:r>
-    </w:p>
-    <w:p>
-      <w:pPr>
-        <w:pStyle w:val="InfoBlue"/>
-        <w:rPr>
+        <w:t xml:space="preserve"> </w:t>
+      </w:r>
+      <w:r>
+        <w:rPr>
+          <w:rFonts w:hint="eastAsia"/>
           <w:i w:val="0"/>
           <w:color w:val="auto"/>
         </w:rPr>
-      </w:pPr>
+        <w:t>Object和Remark，表示为MVC架构的</w:t>
+      </w:r>
       <w:r>
         <w:rPr>
           <w:rFonts w:hint="eastAsia"/>
           <w:i w:val="0"/>
           <w:color w:val="auto"/>
         </w:rPr>
-        <w:t>controller</w:t>
+        <w:t>Modal</w:t>
       </w:r>
       <w:r>
         <w:rPr>
@@ -2671,23 +3148,24 @@
           <w:i w:val="0"/>
           <w:color w:val="auto"/>
         </w:rPr>
-        <w:t>包包含User</w:t>
-      </w:r>
-      <w:r>
-        <w:rPr>
-          <w:rFonts w:hint="eastAsia"/>
+        <w:t>层</w:t>
+      </w:r>
+    </w:p>
+    <w:p>
+      <w:pPr>
+        <w:pStyle w:val="InfoBlue"/>
+        <w:rPr>
           <w:i w:val="0"/>
           <w:color w:val="auto"/>
         </w:rPr>
-        <w:t xml:space="preserve"> </w:t>
-      </w:r>
+      </w:pPr>
       <w:r>
         <w:rPr>
           <w:rFonts w:hint="eastAsia"/>
           <w:i w:val="0"/>
           <w:color w:val="auto"/>
         </w:rPr>
-        <w:t>C</w:t>
+        <w:t>view</w:t>
       </w:r>
       <w:r>
         <w:rPr>
@@ -2695,23 +3173,25 @@
           <w:i w:val="0"/>
           <w:color w:val="auto"/>
         </w:rPr>
-        <w:t>ontroller</w:t>
-      </w:r>
+        <w:t xml:space="preserve"> </w:t>
+      </w:r>
+      <w:proofErr w:type="gramStart"/>
       <w:r>
         <w:rPr>
           <w:rFonts w:hint="eastAsia"/>
           <w:i w:val="0"/>
           <w:color w:val="auto"/>
         </w:rPr>
-        <w:t>,</w:t>
-      </w:r>
+        <w:t>包</w:t>
+      </w:r>
+      <w:proofErr w:type="gramEnd"/>
       <w:r>
         <w:rPr>
           <w:rFonts w:hint="eastAsia"/>
           <w:i w:val="0"/>
           <w:color w:val="auto"/>
         </w:rPr>
-        <w:t xml:space="preserve"> </w:t>
+        <w:t>包含User,</w:t>
       </w:r>
       <w:r>
         <w:rPr>
@@ -2719,7 +3199,7 @@
           <w:i w:val="0"/>
           <w:color w:val="auto"/>
         </w:rPr>
-        <w:t>Topic</w:t>
+        <w:t xml:space="preserve"> </w:t>
       </w:r>
       <w:r>
         <w:rPr>
@@ -2727,7 +3207,7 @@
           <w:i w:val="0"/>
           <w:color w:val="auto"/>
         </w:rPr>
-        <w:t xml:space="preserve"> </w:t>
+        <w:t>Topic,</w:t>
       </w:r>
       <w:r>
         <w:rPr>
@@ -2735,7 +3215,7 @@
           <w:i w:val="0"/>
           <w:color w:val="auto"/>
         </w:rPr>
-        <w:t>C</w:t>
+        <w:t xml:space="preserve"> </w:t>
       </w:r>
       <w:r>
         <w:rPr>
@@ -2743,7 +3223,7 @@
           <w:i w:val="0"/>
           <w:color w:val="auto"/>
         </w:rPr>
-        <w:t>ontroller</w:t>
+        <w:t>Object和Remark，</w:t>
       </w:r>
       <w:r>
         <w:rPr>
@@ -2751,7 +3231,7 @@
           <w:i w:val="0"/>
           <w:color w:val="auto"/>
         </w:rPr>
-        <w:t>,</w:t>
+        <w:t>表示为MVC架构的</w:t>
       </w:r>
       <w:r>
         <w:rPr>
@@ -2759,7 +3239,7 @@
           <w:i w:val="0"/>
           <w:color w:val="auto"/>
         </w:rPr>
-        <w:t xml:space="preserve"> </w:t>
+        <w:t>view</w:t>
       </w:r>
       <w:r>
         <w:rPr>
@@ -2767,39 +3247,42 @@
           <w:i w:val="0"/>
           <w:color w:val="auto"/>
         </w:rPr>
-        <w:t>Object</w:t>
-      </w:r>
-      <w:r>
-        <w:rPr>
-          <w:rFonts w:hint="eastAsia"/>
+        <w:t>层</w:t>
+      </w:r>
+    </w:p>
+    <w:p>
+      <w:pPr>
+        <w:pStyle w:val="InfoBlue"/>
+        <w:rPr>
           <w:i w:val="0"/>
           <w:color w:val="auto"/>
         </w:rPr>
-        <w:t xml:space="preserve"> </w:t>
-      </w:r>
+      </w:pPr>
       <w:r>
         <w:rPr>
           <w:rFonts w:hint="eastAsia"/>
           <w:i w:val="0"/>
           <w:color w:val="auto"/>
         </w:rPr>
-        <w:t>C</w:t>
-      </w:r>
+        <w:t>controller</w:t>
+      </w:r>
+      <w:proofErr w:type="gramStart"/>
       <w:r>
         <w:rPr>
           <w:rFonts w:hint="eastAsia"/>
           <w:i w:val="0"/>
           <w:color w:val="auto"/>
         </w:rPr>
-        <w:t>ontroller</w:t>
-      </w:r>
+        <w:t>包</w:t>
+      </w:r>
+      <w:proofErr w:type="gramEnd"/>
       <w:r>
         <w:rPr>
           <w:rFonts w:hint="eastAsia"/>
           <w:i w:val="0"/>
           <w:color w:val="auto"/>
         </w:rPr>
-        <w:t>和Remark</w:t>
+        <w:t>包含User</w:t>
       </w:r>
       <w:r>
         <w:rPr>
@@ -2831,7 +3314,7 @@
           <w:i w:val="0"/>
           <w:color w:val="auto"/>
         </w:rPr>
-        <w:t>，表示为</w:t>
+        <w:t>,</w:t>
       </w:r>
       <w:r>
         <w:rPr>
@@ -2839,6 +3322,134 @@
           <w:i w:val="0"/>
           <w:color w:val="auto"/>
         </w:rPr>
+        <w:t xml:space="preserve"> </w:t>
+      </w:r>
+      <w:r>
+        <w:rPr>
+          <w:rFonts w:hint="eastAsia"/>
+          <w:i w:val="0"/>
+          <w:color w:val="auto"/>
+        </w:rPr>
+        <w:t>Topic</w:t>
+      </w:r>
+      <w:r>
+        <w:rPr>
+          <w:rFonts w:hint="eastAsia"/>
+          <w:i w:val="0"/>
+          <w:color w:val="auto"/>
+        </w:rPr>
+        <w:t xml:space="preserve"> </w:t>
+      </w:r>
+      <w:r>
+        <w:rPr>
+          <w:rFonts w:hint="eastAsia"/>
+          <w:i w:val="0"/>
+          <w:color w:val="auto"/>
+        </w:rPr>
+        <w:t>C</w:t>
+      </w:r>
+      <w:r>
+        <w:rPr>
+          <w:rFonts w:hint="eastAsia"/>
+          <w:i w:val="0"/>
+          <w:color w:val="auto"/>
+        </w:rPr>
+        <w:t>ontroller</w:t>
+      </w:r>
+      <w:r>
+        <w:rPr>
+          <w:rFonts w:hint="eastAsia"/>
+          <w:i w:val="0"/>
+          <w:color w:val="auto"/>
+        </w:rPr>
+        <w:t>,</w:t>
+      </w:r>
+      <w:r>
+        <w:rPr>
+          <w:rFonts w:hint="eastAsia"/>
+          <w:i w:val="0"/>
+          <w:color w:val="auto"/>
+        </w:rPr>
+        <w:t xml:space="preserve"> </w:t>
+      </w:r>
+      <w:r>
+        <w:rPr>
+          <w:rFonts w:hint="eastAsia"/>
+          <w:i w:val="0"/>
+          <w:color w:val="auto"/>
+        </w:rPr>
+        <w:t>Object</w:t>
+      </w:r>
+      <w:r>
+        <w:rPr>
+          <w:rFonts w:hint="eastAsia"/>
+          <w:i w:val="0"/>
+          <w:color w:val="auto"/>
+        </w:rPr>
+        <w:t xml:space="preserve"> </w:t>
+      </w:r>
+      <w:r>
+        <w:rPr>
+          <w:rFonts w:hint="eastAsia"/>
+          <w:i w:val="0"/>
+          <w:color w:val="auto"/>
+        </w:rPr>
+        <w:t>C</w:t>
+      </w:r>
+      <w:r>
+        <w:rPr>
+          <w:rFonts w:hint="eastAsia"/>
+          <w:i w:val="0"/>
+          <w:color w:val="auto"/>
+        </w:rPr>
+        <w:t>ontroller</w:t>
+      </w:r>
+      <w:r>
+        <w:rPr>
+          <w:rFonts w:hint="eastAsia"/>
+          <w:i w:val="0"/>
+          <w:color w:val="auto"/>
+        </w:rPr>
+        <w:t>和Remark</w:t>
+      </w:r>
+      <w:r>
+        <w:rPr>
+          <w:rFonts w:hint="eastAsia"/>
+          <w:i w:val="0"/>
+          <w:color w:val="auto"/>
+        </w:rPr>
+        <w:t xml:space="preserve"> </w:t>
+      </w:r>
+      <w:r>
+        <w:rPr>
+          <w:rFonts w:hint="eastAsia"/>
+          <w:i w:val="0"/>
+          <w:color w:val="auto"/>
+        </w:rPr>
+        <w:t>C</w:t>
+      </w:r>
+      <w:r>
+        <w:rPr>
+          <w:rFonts w:hint="eastAsia"/>
+          <w:i w:val="0"/>
+          <w:color w:val="auto"/>
+        </w:rPr>
+        <w:t>ontroller</w:t>
+      </w:r>
+      <w:r>
+        <w:rPr>
+          <w:rFonts w:hint="eastAsia"/>
+          <w:i w:val="0"/>
+          <w:color w:val="auto"/>
+        </w:rPr>
+        <w:t>，表示为</w:t>
+      </w:r>
+      <w:r>
+        <w:rPr>
+          <w:rFonts w:hint="eastAsia"/>
+          <w:i w:val="0"/>
+          <w:color w:val="auto"/>
+        </w:rPr>
         <w:t>MVC架构的controller层</w:t>
       </w:r>
     </w:p>
@@ -2860,6 +3471,7 @@
       <w:pPr>
         <w:pStyle w:val="InfoBlue"/>
         <w:rPr>
+          <w:rFonts w:hint="eastAsia"/>
           <w:i w:val="0"/>
           <w:color w:val="auto"/>
         </w:rPr>
@@ -2902,13 +3514,16 @@
     <w:p>
       <w:pPr>
         <w:ind w:left="720"/>
+        <w:rPr>
+          <w:rFonts w:hint="eastAsia"/>
+        </w:rPr>
       </w:pPr>
       <w:r>
         <w:rPr>
           <w:noProof/>
         </w:rPr>
         <w:drawing>
-          <wp:inline distT="0" distB="0" distL="0" distR="0" wp14:anchorId="612496F3" wp14:editId="741041DC">
+          <wp:inline distT="0" distB="0" distL="0" distR="0" wp14:anchorId="612496F3" wp14:editId="43793A64">
             <wp:extent cx="3489960" cy="1972424"/>
             <wp:effectExtent l="0" t="0" r="0" b="8890"/>
             <wp:docPr id="192110279" name="图片 1"/>
@@ -2973,9 +3588,6 @@
     </w:p>
     <w:p>
       <w:r>
-        <w:rPr>
-          <w:noProof/>
-        </w:rPr>
         <w:drawing>
           <wp:inline distT="0" distB="0" distL="0" distR="0" wp14:anchorId="7CF97AB7" wp14:editId="3B6D445A">
             <wp:extent cx="5570220" cy="5454174"/>
@@ -3051,7 +3663,13 @@
         <w:rPr>
           <w:rFonts w:hint="eastAsia"/>
         </w:rPr>
-        <w:t>Topic：</w:t>
+        <w:t>Topic</w:t>
+      </w:r>
+      <w:r>
+        <w:rPr>
+          <w:rFonts w:hint="eastAsia"/>
+        </w:rPr>
+        <w:t>：</w:t>
       </w:r>
     </w:p>
     <w:p>
@@ -3062,7 +3680,19 @@
         <w:rPr>
           <w:rFonts w:hint="eastAsia"/>
         </w:rPr>
-        <w:t>接口：topic details, add</w:t>
+        <w:t>接口：</w:t>
+      </w:r>
+      <w:r>
+        <w:rPr>
+          <w:rFonts w:hint="eastAsia"/>
+        </w:rPr>
+        <w:t>t</w:t>
+      </w:r>
+      <w:r>
+        <w:rPr>
+          <w:rFonts w:hint="eastAsia"/>
+        </w:rPr>
+        <w:t>opic</w:t>
       </w:r>
       <w:r>
         <w:rPr>
@@ -3074,6 +3704,18 @@
         <w:rPr>
           <w:rFonts w:hint="eastAsia"/>
         </w:rPr>
+        <w:t>details, add</w:t>
+      </w:r>
+      <w:r>
+        <w:rPr>
+          <w:rFonts w:hint="eastAsia"/>
+        </w:rPr>
+        <w:t xml:space="preserve"> </w:t>
+      </w:r>
+      <w:r>
+        <w:rPr>
+          <w:rFonts w:hint="eastAsia"/>
+        </w:rPr>
         <w:t>topic</w:t>
       </w:r>
     </w:p>
@@ -3085,18 +3727,27 @@
         <w:rPr>
           <w:rFonts w:hint="eastAsia"/>
         </w:rPr>
-        <w:t>Remark：</w:t>
+        <w:t>Remark</w:t>
+      </w:r>
+      <w:r>
+        <w:rPr>
+          <w:rFonts w:hint="eastAsia"/>
+        </w:rPr>
+        <w:t>：</w:t>
       </w:r>
     </w:p>
     <w:p>
       <w:pPr>
         <w:ind w:left="720"/>
-      </w:pPr>
-      <w:r>
-        <w:rPr>
-          <w:rFonts w:hint="eastAsia"/>
-        </w:rPr>
-        <w:t>接口：remark details, add</w:t>
+        <w:rPr>
+          <w:rFonts w:hint="eastAsia"/>
+        </w:rPr>
+      </w:pPr>
+      <w:r>
+        <w:rPr>
+          <w:rFonts w:hint="eastAsia"/>
+        </w:rPr>
+        <w:t>接口：remark</w:t>
       </w:r>
       <w:r>
         <w:rPr>
@@ -3108,7 +3759,25 @@
         <w:rPr>
           <w:rFonts w:hint="eastAsia"/>
         </w:rPr>
-        <w:t>remark, delete remark</w:t>
+        <w:t>details, add</w:t>
+      </w:r>
+      <w:r>
+        <w:rPr>
+          <w:rFonts w:hint="eastAsia"/>
+        </w:rPr>
+        <w:t xml:space="preserve"> </w:t>
+      </w:r>
+      <w:r>
+        <w:rPr>
+          <w:rFonts w:hint="eastAsia"/>
+        </w:rPr>
+        <w:t xml:space="preserve">remark, </w:t>
+      </w:r>
+      <w:r>
+        <w:rPr>
+          <w:rFonts w:hint="eastAsia"/>
+        </w:rPr>
+        <w:t>delete remark</w:t>
       </w:r>
     </w:p>
     <w:p>
@@ -3119,7 +3788,13 @@
         <w:rPr>
           <w:rFonts w:hint="eastAsia"/>
         </w:rPr>
-        <w:t>Object：</w:t>
+        <w:t>Object</w:t>
+      </w:r>
+      <w:r>
+        <w:rPr>
+          <w:rFonts w:hint="eastAsia"/>
+        </w:rPr>
+        <w:t>：</w:t>
       </w:r>
     </w:p>
     <w:p>
@@ -3130,7 +3805,7 @@
         <w:rPr>
           <w:rFonts w:hint="eastAsia"/>
         </w:rPr>
-        <w:t>接口：Object details, add</w:t>
+        <w:t>接口：Object</w:t>
       </w:r>
       <w:r>
         <w:rPr>
@@ -3142,6 +3817,18 @@
         <w:rPr>
           <w:rFonts w:hint="eastAsia"/>
         </w:rPr>
+        <w:t>details, add</w:t>
+      </w:r>
+      <w:r>
+        <w:rPr>
+          <w:rFonts w:hint="eastAsia"/>
+        </w:rPr>
+        <w:t xml:space="preserve"> </w:t>
+      </w:r>
+      <w:r>
+        <w:rPr>
+          <w:rFonts w:hint="eastAsia"/>
+        </w:rPr>
         <w:t>Object, delete Object</w:t>
       </w:r>
     </w:p>
@@ -3153,18 +3840,39 @@
         <w:rPr>
           <w:rFonts w:hint="eastAsia"/>
         </w:rPr>
-        <w:t>Comment：</w:t>
+        <w:t>Comment</w:t>
+      </w:r>
+      <w:r>
+        <w:rPr>
+          <w:rFonts w:hint="eastAsia"/>
+        </w:rPr>
+        <w:t>：</w:t>
       </w:r>
     </w:p>
     <w:p>
       <w:pPr>
         <w:ind w:left="720"/>
-      </w:pPr>
-      <w:r>
-        <w:rPr>
-          <w:rFonts w:hint="eastAsia"/>
-        </w:rPr>
-        <w:t>接口：comment details, add</w:t>
+        <w:rPr>
+          <w:rFonts w:hint="eastAsia"/>
+        </w:rPr>
+      </w:pPr>
+      <w:r>
+        <w:rPr>
+          <w:rFonts w:hint="eastAsia"/>
+        </w:rPr>
+        <w:t>接口：</w:t>
+      </w:r>
+      <w:r>
+        <w:rPr>
+          <w:rFonts w:hint="eastAsia"/>
+        </w:rPr>
+        <w:t>comment</w:t>
+      </w:r>
+      <w:r>
+        <w:rPr>
+          <w:rFonts w:hint="eastAsia"/>
+        </w:rPr>
+        <w:t xml:space="preserve"> details, add</w:t>
       </w:r>
       <w:r>
         <w:rPr>
@@ -3213,7 +3921,35 @@
         <w:rPr>
           <w:rFonts w:hint="eastAsia"/>
         </w:rPr>
-        <w:t>本项目前端采用react框架，使用语言包括css,html以及JavaScript，采用vscode开发</w:t>
+        <w:t>本项目前端采用react框架，使用语言包括</w:t>
+      </w:r>
+      <w:proofErr w:type="spellStart"/>
+      <w:r>
+        <w:rPr>
+          <w:rFonts w:hint="eastAsia"/>
+        </w:rPr>
+        <w:t>css,html</w:t>
+      </w:r>
+      <w:proofErr w:type="spellEnd"/>
+      <w:r>
+        <w:rPr>
+          <w:rFonts w:hint="eastAsia"/>
+        </w:rPr>
+        <w:t>以及JavaScript，采用</w:t>
+      </w:r>
+      <w:proofErr w:type="spellStart"/>
+      <w:r>
+        <w:rPr>
+          <w:rFonts w:hint="eastAsia"/>
+        </w:rPr>
+        <w:t>vscode</w:t>
+      </w:r>
+      <w:proofErr w:type="spellEnd"/>
+      <w:r>
+        <w:rPr>
+          <w:rFonts w:hint="eastAsia"/>
+        </w:rPr>
+        <w:t>开发</w:t>
       </w:r>
     </w:p>
     <w:p>
@@ -3224,7 +3960,21 @@
         <w:rPr>
           <w:rFonts w:hint="eastAsia"/>
         </w:rPr>
-        <w:t>后端采用Spring框架，使用Java语言设计，开发工具为IDEA。通过Mybatis与数据库交互</w:t>
+        <w:t>后端采用Spring框架，使用Java语言设计，开发工具为IDEA。通过</w:t>
+      </w:r>
+      <w:proofErr w:type="spellStart"/>
+      <w:r>
+        <w:rPr>
+          <w:rFonts w:hint="eastAsia"/>
+        </w:rPr>
+        <w:t>Mybatis</w:t>
+      </w:r>
+      <w:proofErr w:type="spellEnd"/>
+      <w:r>
+        <w:rPr>
+          <w:rFonts w:hint="eastAsia"/>
+        </w:rPr>
+        <w:t>与数据库交互</w:t>
       </w:r>
     </w:p>
     <w:p>
@@ -3238,7 +3988,21 @@
         <w:rPr>
           <w:rFonts w:hint="eastAsia"/>
         </w:rPr>
-        <w:t>数据库采用Mysql数据库</w:t>
+        <w:t>数据库采用</w:t>
+      </w:r>
+      <w:proofErr w:type="spellStart"/>
+      <w:r>
+        <w:rPr>
+          <w:rFonts w:hint="eastAsia"/>
+        </w:rPr>
+        <w:t>Mysql</w:t>
+      </w:r>
+      <w:proofErr w:type="spellEnd"/>
+      <w:r>
+        <w:rPr>
+          <w:rFonts w:hint="eastAsia"/>
+        </w:rPr>
+        <w:t>数据库</w:t>
       </w:r>
     </w:p>
     <w:p>
@@ -3269,7 +4033,6 @@
       <w:r>
         <w:rPr>
           <w:i/>
-          <w:noProof/>
           <w:color w:val="0000FF"/>
         </w:rPr>
         <w:drawing>
@@ -3327,9 +4090,6 @@
     <w:p>
       <w:pPr>
         <w:ind w:left="720"/>
-        <w:rPr>
-          <w:rFonts w:hint="eastAsia"/>
-        </w:rPr>
       </w:pPr>
       <w:r>
         <w:rPr>
@@ -3337,6 +4097,11 @@
         </w:rPr>
         <w:t>无</w:t>
       </w:r>
+    </w:p>
+    <w:p>
+      <w:pPr>
+        <w:pStyle w:val="a9"/>
+      </w:pPr>
     </w:p>
     <w:p>
       <w:pPr>
@@ -3364,7 +4129,21 @@
         <w:rPr>
           <w:rFonts w:hint="eastAsia"/>
         </w:rPr>
-        <w:t>由于本项目采用react+spring+mysql开发，</w:t>
+        <w:t>由于本项目采用</w:t>
+      </w:r>
+      <w:proofErr w:type="spellStart"/>
+      <w:r>
+        <w:rPr>
+          <w:rFonts w:hint="eastAsia"/>
+        </w:rPr>
+        <w:t>react+spring+mysql</w:t>
+      </w:r>
+      <w:proofErr w:type="spellEnd"/>
+      <w:r>
+        <w:rPr>
+          <w:rFonts w:hint="eastAsia"/>
+        </w:rPr>
+        <w:t>开发，</w:t>
       </w:r>
       <w:r>
         <w:rPr>
@@ -3420,17 +4199,37 @@
     <w:p>
       <w:pPr>
         <w:pStyle w:val="3"/>
-      </w:pPr>
-      <w:r>
-        <w:rPr>
-          <w:rFonts w:hint="eastAsia"/>
-        </w:rPr>
-        <w:t>通过spring与Mybatis特有的机制，有效的预防了SQL注入等攻击，且账户与邮箱进行绑定，有效的提高了安全性。</w:t>
+        <w:rPr>
+          <w:rFonts w:hint="eastAsia"/>
+        </w:rPr>
+      </w:pPr>
+      <w:r>
+        <w:rPr>
+          <w:rFonts w:hint="eastAsia"/>
+        </w:rPr>
+        <w:t>通过spring与</w:t>
+      </w:r>
+      <w:proofErr w:type="spellStart"/>
+      <w:r>
+        <w:rPr>
+          <w:rFonts w:hint="eastAsia"/>
+        </w:rPr>
+        <w:t>Mybatis</w:t>
+      </w:r>
+      <w:proofErr w:type="spellEnd"/>
+      <w:r>
+        <w:rPr>
+          <w:rFonts w:hint="eastAsia"/>
+        </w:rPr>
+        <w:t>特有的机制，有效的预防了SQL注入等攻击，且账户与邮箱进行绑定，有效的提高了安全性。</w:t>
       </w:r>
     </w:p>
     <w:p>
       <w:pPr>
         <w:pStyle w:val="3"/>
+        <w:rPr>
+          <w:rFonts w:hint="eastAsia"/>
+        </w:rPr>
       </w:pPr>
       <w:r>
         <w:t>React可以与多种现代浏览器兼容，Spring则可以在多种服务器环境下运行，如Tomcat和Jetty。</w:t>
@@ -3867,6 +4666,9 @@
             </w:tabs>
             <w:spacing w:before="40"/>
             <w:ind w:right="68"/>
+            <w:rPr>
+              <w:rFonts w:hint="eastAsia"/>
+            </w:rPr>
           </w:pPr>
           <w:r>
             <w:rPr>
@@ -3934,6 +4736,11 @@
           <w:tcW w:w="3179" w:type="dxa"/>
         </w:tcPr>
         <w:p>
+          <w:pPr>
+            <w:rPr>
+              <w:rFonts w:hint="eastAsia"/>
+            </w:rPr>
+          </w:pPr>
           <w:r>
             <w:rPr>
               <w:rFonts w:ascii="Times New Roman"/>

</xml_diff>